<commit_message>
fundamental revision of the introduction and the whole structure of the notebook 'SVM_Iris_parameter_tuning.ipynb'
</commit_message>
<xml_diff>
--- a/playground/abstract_intro_draft.docx
+++ b/playground/abstract_intro_draft.docx
@@ -412,7 +412,7 @@
         <w:rPr>
           <w:b/>
         </w:rPr>
-        <w:t xml:space="preserve">digitised work environment</w:t>
+        <w:t xml:space="preserve">digitized work environment</w:t>
       </w:r>
       <w:r>
         <w:t xml:space="preserve">, there is an increasing demand for</w:t>
@@ -445,7 +445,7 @@
         <w:t xml:space="preserve"> </w:t>
       </w:r>
       <w:r>
-        <w:t xml:space="preserve">can often only be realised through the use of</w:t>
+        <w:t xml:space="preserve">can often only be realized through the use of</w:t>
       </w:r>
       <w:r>
         <w:t xml:space="preserve"> </w:t>
@@ -612,7 +612,7 @@
         <w:pStyle w:val="Textkrper"/>
       </w:pPr>
       <w:r>
-        <w:t xml:space="preserve">In addition to the numerous very interesting advantages in terms of economic efficiency, workload reduction, etc., such fully autonomous systems are characterised by a very high level of technical complexity. This concerns both their</w:t>
+        <w:t xml:space="preserve">In addition to the numerous very interesting advantages in terms of economic efficiency, workload reduction, etc., such fully autonomous systems are characterized by a very high level of technical complexity. This concerns both their</w:t>
       </w:r>
       <w:r>
         <w:t xml:space="preserve"> </w:t>
@@ -665,7 +665,7 @@
         <w:t xml:space="preserve"> </w:t>
       </w:r>
       <w:r>
-        <w:t xml:space="preserve">gestellt. Jedoch sind die Anforderderungen für eine sicherheitstechnische Bewertbarkeit bezüglich der</w:t>
+        <w:t xml:space="preserve">gestellt. Jedoch sind die Anforderungen für eine sicherheitstechnische Bewertbarkeit bezüglich der</w:t>
       </w:r>
       <w:r>
         <w:t xml:space="preserve"> </w:t>
@@ -719,7 +719,7 @@
         <w:rPr>
           <w:b/>
         </w:rPr>
-        <w:t xml:space="preserve">Erkennnungsraten</w:t>
+        <w:t xml:space="preserve">Erkennungsraten</w:t>
       </w:r>
       <w:r>
         <w:t xml:space="preserve"> </w:t>
@@ -740,7 +740,7 @@
         <w:t xml:space="preserve"> </w:t>
       </w:r>
       <w:r>
-        <w:t xml:space="preserve">selbst unter günstigsten Bedingungen sehr oft nicht die Anforderderungen an die funktionale Sicherheit, um höhere Safety-Level (z. B. Performance Level d (PLd) nach ISO 13849) zu erreichen.</w:t>
+        <w:t xml:space="preserve">selbst unter günstigsten Bedingungen sehr oft nicht die Anforderungen an die funktionale Sicherheit, um höhere Safety-Level (z. B. Performance Level d (PLd) nach ISO 13849) zu erreichen.</w:t>
       </w:r>
     </w:p>
     <w:p>
@@ -950,7 +950,7 @@
         <w:t xml:space="preserve"> </w:t>
       </w:r>
       <w:r>
-        <w:t xml:space="preserve">with regard to the required functional safety according to uniform and ideally standardised criteria has numerous consequences for the future orientation and organization of technical</w:t>
+        <w:t xml:space="preserve">with regard to the required functional safety according to uniform and ideally standardized criteria has numerous consequences for the future orientation and organization of technical</w:t>
       </w:r>
       <w:r>
         <w:t xml:space="preserve"> </w:t>
@@ -1019,7 +1019,7 @@
         <w:rPr>
           <w:b/>
         </w:rPr>
-        <w:t xml:space="preserve">adapted behaviours</w:t>
+        <w:t xml:space="preserve">adapted behaviors</w:t>
       </w:r>
       <w:r>
         <w:t xml:space="preserve"> </w:t>
@@ -1049,7 +1049,7 @@
         <w:pStyle w:val="Textkrper"/>
       </w:pPr>
       <w:r>
-        <w:t xml:space="preserve">Allerdings erfordert die sicherheitstechnische Bewertung solcher lernfähigen Systeme einen tiefergehenden fachlichen Einstieg in die Welt von</w:t>
+        <w:t xml:space="preserve">Allerdings erfordert die sicherheitstechnische Bewertung solcher lernfähigen Systeme einen tiefer gehenden fachlichen Einstieg in die Welt von</w:t>
       </w:r>
       <w:r>
         <w:t xml:space="preserve"> </w:t>
@@ -1989,7 +1989,58 @@
           <w:ilvl w:val="0"/>
         </w:numPr>
       </w:pPr>
-      <w:hyperlink w:anchor="Xf4a9382f1b823d2a8f26e963beec0862aa229e3">
+      <w:hyperlink w:anchor="abstract-deen">
+        <w:r>
+          <w:rPr>
+            <w:rStyle w:val="Hyperlink"/>
+          </w:rPr>
+          <w:t xml:space="preserve">Abstract (de/en)</w:t>
+        </w:r>
+      </w:hyperlink>
+    </w:p>
+    <w:p>
+      <w:pPr>
+        <w:pStyle w:val="Compact"/>
+        <w:numPr>
+          <w:numId w:val="1001"/>
+          <w:ilvl w:val="0"/>
+        </w:numPr>
+      </w:pPr>
+      <w:hyperlink w:anchor="introduction-deen">
+        <w:r>
+          <w:rPr>
+            <w:rStyle w:val="Hyperlink"/>
+          </w:rPr>
+          <w:t xml:space="preserve">Introduction (de/en)</w:t>
+        </w:r>
+      </w:hyperlink>
+    </w:p>
+    <w:p>
+      <w:pPr>
+        <w:pStyle w:val="Compact"/>
+        <w:numPr>
+          <w:numId w:val="1001"/>
+          <w:ilvl w:val="0"/>
+        </w:numPr>
+      </w:pPr>
+      <w:hyperlink w:anchor="steps-of-the-systematic-ml-process">
+        <w:r>
+          <w:rPr>
+            <w:rStyle w:val="Hyperlink"/>
+          </w:rPr>
+          <w:t xml:space="preserve">Steps of the systematic ML process</w:t>
+        </w:r>
+      </w:hyperlink>
+    </w:p>
+    <w:p>
+      <w:pPr>
+        <w:pStyle w:val="Compact"/>
+        <w:numPr>
+          <w:numId w:val="1001"/>
+          <w:ilvl w:val="0"/>
+        </w:numPr>
+      </w:pPr>
+      <w:hyperlink w:anchor="X25a5161632d55786ff72b6fa1d5780a7eb109dc">
         <w:r>
           <w:rPr>
             <w:rStyle w:val="Hyperlink"/>
@@ -2006,7 +2057,7 @@
           <w:ilvl w:val="0"/>
         </w:numPr>
       </w:pPr>
-      <w:hyperlink w:anchor="STEP-1:-Acquire-the-ML-dataset">
+      <w:hyperlink w:anchor="step-1-acquire-the-ml-dataset">
         <w:r>
           <w:rPr>
             <w:rStyle w:val="Hyperlink"/>
@@ -2023,7 +2074,7 @@
           <w:ilvl w:val="0"/>
         </w:numPr>
       </w:pPr>
-      <w:hyperlink w:anchor="STEP-2:-Explore-the-ML-dataset">
+      <w:hyperlink w:anchor="step-2-explore-the-ml-dataset">
         <w:r>
           <w:rPr>
             <w:rStyle w:val="Hyperlink"/>
@@ -2040,7 +2091,7 @@
           <w:ilvl w:val="0"/>
         </w:numPr>
       </w:pPr>
-      <w:hyperlink w:anchor="STEP-3:-Create-the-ML-model">
+      <w:hyperlink w:anchor="step-3-create-the-ml-model">
         <w:r>
           <w:rPr>
             <w:rStyle w:val="Hyperlink"/>
@@ -2057,7 +2108,7 @@
           <w:ilvl w:val="0"/>
         </w:numPr>
       </w:pPr>
-      <w:hyperlink w:anchor="STEP-4:-Prepare-the-dataset-for-training">
+      <w:hyperlink w:anchor="step-4-prepare-the-dataset-for-training">
         <w:r>
           <w:rPr>
             <w:rStyle w:val="Hyperlink"/>
@@ -2074,7 +2125,7 @@
           <w:ilvl w:val="0"/>
         </w:numPr>
       </w:pPr>
-      <w:hyperlink w:anchor="X86ac8a843349cae3b1314a2ee9be62186124ebf">
+      <w:hyperlink w:anchor="X01f1a9354b063cd7633cbfbeaf777798285e201">
         <w:r>
           <w:rPr>
             <w:rStyle w:val="Hyperlink"/>
@@ -2091,7 +2142,7 @@
           <w:ilvl w:val="0"/>
         </w:numPr>
       </w:pPr>
-      <w:hyperlink w:anchor="STEP-6:-Evaluate-model's-performance">
+      <w:hyperlink w:anchor="step-6-evaluate-models-performance">
         <w:r>
           <w:rPr>
             <w:rStyle w:val="Hyperlink"/>
@@ -2108,7 +2159,7 @@
           <w:ilvl w:val="0"/>
         </w:numPr>
       </w:pPr>
-      <w:hyperlink w:anchor="X41187d4f48802e1c2054389807067073f757c7c">
+      <w:hyperlink w:anchor="X714de6f7ef5d8c9adf6b1ff1c8b75a56fd6135c">
         <w:r>
           <w:rPr>
             <w:rStyle w:val="Hyperlink"/>
@@ -2125,7 +2176,7 @@
           <w:ilvl w:val="0"/>
         </w:numPr>
       </w:pPr>
-      <w:hyperlink w:anchor="STEP-8:-Tune-the-ML-model-systematically">
+      <w:hyperlink w:anchor="step-8-tune-the-ml-model-systematically">
         <w:r>
           <w:rPr>
             <w:rStyle w:val="Hyperlink"/>

</xml_diff>